<commit_message>
Final draft for program doc, ready for submission
</commit_message>
<xml_diff>
--- a/Assignment 1/Final_version/CSCI251 Assignment 1 Program Document.docx
+++ b/Assignment 1/Final_version/CSCI251 Assignment 1 Program Document.docx
@@ -48,7 +48,50 @@
         <w:rPr>
           <w:lang w:val="en-US"/>
         </w:rPr>
-        <w:t xml:space="preserve">A brief explanation for this assignment is as such, this program will firstly read a config file to obtain the grid indices followed by 3 file names. The 3 files will contain respectively the city location, cloudiness index values and pressure index values. The 3 file names will then be used to open the listed files and obtain the grid’s X </w:t>
+        <w:t xml:space="preserve">A brief explanation </w:t>
+      </w:r>
+      <w:r>
+        <w:rPr>
+          <w:lang w:val="en-US"/>
+        </w:rPr>
+        <w:t>of</w:t>
+      </w:r>
+      <w:r>
+        <w:rPr>
+          <w:lang w:val="en-US"/>
+        </w:rPr>
+        <w:t xml:space="preserve"> this assignment is as such, this program will firstly read a config file to obtain the grid indices followed by 3 file names. The 3 file</w:t>
+      </w:r>
+      <w:r>
+        <w:rPr>
+          <w:lang w:val="en-US"/>
+        </w:rPr>
+        <w:t>names are pointing to files that</w:t>
+      </w:r>
+      <w:r>
+        <w:rPr>
+          <w:lang w:val="en-US"/>
+        </w:rPr>
+        <w:t xml:space="preserve"> will contain respectively the city location, cloudiness index values and pressure index values. </w:t>
+      </w:r>
+      <w:r>
+        <w:rPr>
+          <w:lang w:val="en-US"/>
+        </w:rPr>
+        <w:t>The 3 files will then be respectively read a line at a time to</w:t>
+      </w:r>
+      <w:r>
+        <w:rPr>
+          <w:lang w:val="en-US"/>
+        </w:rPr>
+        <w:t xml:space="preserve"> obtain the grid’s </w:t>
+      </w:r>
+      <w:proofErr w:type="gramStart"/>
+      <w:r>
+        <w:rPr>
+          <w:lang w:val="en-US"/>
+        </w:rPr>
+        <w:t xml:space="preserve">X </w:t>
       </w:r>
       <w:r>
         <w:rPr>
@@ -56,43 +99,107 @@
         </w:rPr>
         <w:t>,</w:t>
       </w:r>
-      <w:r>
-        <w:rPr>
-          <w:lang w:val="en-US"/>
-        </w:rPr>
-        <w:t xml:space="preserve"> Y coordinates and the value stored within.   The values will then be stored in a 3D array and the implementation will be further elaborated later. The final requirement is to calculate the rain probability of the cites   by cross referencing the cloud and pressure values on the respective indices.</w:t>
-      </w:r>
-    </w:p>
-    <w:p>
-      <w:pPr>
-        <w:rPr>
-          <w:lang w:val="en-US"/>
-        </w:rPr>
-      </w:pPr>
-    </w:p>
-    <w:p>
-      <w:pPr>
-        <w:rPr>
-          <w:lang w:val="en-US"/>
-        </w:rPr>
-      </w:pPr>
-      <w:r>
-        <w:rPr>
-          <w:lang w:val="en-US"/>
-        </w:rPr>
-        <w:t xml:space="preserve">The first main function is to prompt a user to input a file name where the config details can be found.   All grid values found are preceded with a </w:t>
-      </w:r>
+      <w:proofErr w:type="gramEnd"/>
+      <w:r>
+        <w:rPr>
+          <w:lang w:val="en-US"/>
+        </w:rPr>
+        <w:t xml:space="preserve"> Y coordinates and the value</w:t>
+      </w:r>
+      <w:r>
+        <w:rPr>
+          <w:lang w:val="en-US"/>
+        </w:rPr>
+        <w:t xml:space="preserve"> to be</w:t>
+      </w:r>
+      <w:r>
+        <w:rPr>
+          <w:lang w:val="en-US"/>
+        </w:rPr>
+        <w:t xml:space="preserve"> stored within. The values will then be stored in a 3D array </w:t>
+      </w:r>
+      <w:r>
+        <w:rPr>
+          <w:lang w:val="en-US"/>
+        </w:rPr>
+        <w:t>of which</w:t>
+      </w:r>
+      <w:r>
+        <w:rPr>
+          <w:lang w:val="en-US"/>
+        </w:rPr>
+        <w:t xml:space="preserve"> the implementation will be further elaborated. The final requirement is to calculate the rain probability of the cites by cross referencing the cloud and pressure values o</w:t>
+      </w:r>
+      <w:r>
+        <w:rPr>
+          <w:lang w:val="en-US"/>
+        </w:rPr>
+        <w:t>f</w:t>
+      </w:r>
+      <w:r>
+        <w:rPr>
+          <w:lang w:val="en-US"/>
+        </w:rPr>
+        <w:t xml:space="preserve"> the respective indices.</w:t>
+      </w:r>
+      <w:r>
+        <w:rPr>
+          <w:lang w:val="en-US"/>
+        </w:rPr>
+        <w:t xml:space="preserve"> Additional features were added as recommended in the assignment document.</w:t>
+      </w:r>
+    </w:p>
+    <w:p>
+      <w:pPr>
+        <w:rPr>
+          <w:lang w:val="en-US"/>
+        </w:rPr>
+      </w:pPr>
+    </w:p>
+    <w:p>
+      <w:pPr>
+        <w:rPr>
+          <w:lang w:val="en-US"/>
+        </w:rPr>
+      </w:pPr>
+      <w:r>
+        <w:rPr>
+          <w:lang w:val="en-US"/>
+        </w:rPr>
+        <w:t xml:space="preserve">The first main function is to prompt a user to input a file name </w:t>
+      </w:r>
+      <w:r>
+        <w:rPr>
+          <w:lang w:val="en-US"/>
+        </w:rPr>
+        <w:t>that relates to the config settings, as for the current test case given for this assignment, the file is called “config.txt”</w:t>
+      </w:r>
+      <w:r>
+        <w:rPr>
+          <w:lang w:val="en-US"/>
+        </w:rPr>
+        <w:t xml:space="preserve">. All grid values found are preceded with a </w:t>
+      </w:r>
+      <w:proofErr w:type="spellStart"/>
       <w:r>
         <w:rPr>
           <w:lang w:val="en-US"/>
         </w:rPr>
         <w:t>GridX_IdxRange</w:t>
       </w:r>
-      <w:r>
-        <w:rPr>
-          <w:lang w:val="en-US"/>
-        </w:rPr>
-        <w:t xml:space="preserve"> or GridY</w:t>
+      <w:proofErr w:type="spellEnd"/>
+      <w:r>
+        <w:rPr>
+          <w:lang w:val="en-US"/>
+        </w:rPr>
+        <w:t xml:space="preserve"> or </w:t>
+      </w:r>
+      <w:proofErr w:type="spellStart"/>
+      <w:r>
+        <w:rPr>
+          <w:lang w:val="en-US"/>
+        </w:rPr>
+        <w:t>GridY</w:t>
       </w:r>
       <w:r>
         <w:rPr>
@@ -100,6 +207,7 @@
         </w:rPr>
         <w:t>_IdxRange</w:t>
       </w:r>
+      <w:proofErr w:type="spellEnd"/>
       <w:r>
         <w:rPr>
           <w:lang w:val="en-US"/>
@@ -124,7 +232,43 @@
         <w:rPr>
           <w:lang w:val="en-US"/>
         </w:rPr>
-        <w:t>The second function will be to display the values stored in a transposed grid formation representing a map which essentially is a 2D array. The map has to be transposed as most conceptualizations of 2D arrays have the 0,0 coordinates at the top left of the diagram whilst this program displays all its values with the 0,0 coordinates at the bottom left of the diagram.  The values represented in the map for cloud and pressure is an int casted to the value divided by 10, as the grid only represents the value in the ten’s position. There is also a sub function to display the values in (L,M,H) symbols. As for city values, the City ID is only displayed while the areas not occupied by any city will be blank.</w:t>
+        <w:t>The second function will be to display the values stored in a transposed grid formation representing a map which essentially is a 2D array</w:t>
+      </w:r>
+      <w:r>
+        <w:rPr>
+          <w:lang w:val="en-US"/>
+        </w:rPr>
+        <w:t xml:space="preserve"> relative to the data type (city location/cloud/pressure)</w:t>
+      </w:r>
+      <w:r>
+        <w:rPr>
+          <w:lang w:val="en-US"/>
+        </w:rPr>
+        <w:t xml:space="preserve">. The map has to be transposed as most conceptualizations of 2D arrays have the 0,0 coordinates at the top left of the diagram whilst this program displays all its values with the 0,0 coordinates at the bottom left of the diagram.  The values represented in the map for cloud and pressure </w:t>
+      </w:r>
+      <w:r>
+        <w:rPr>
+          <w:lang w:val="en-US"/>
+        </w:rPr>
+        <w:t>are</w:t>
+      </w:r>
+      <w:r>
+        <w:rPr>
+          <w:lang w:val="en-US"/>
+        </w:rPr>
+        <w:t xml:space="preserve"> int casted to the value divided by 10, as the grid only represents the value in the ten’s position. There is also a sub function to display the values in (</w:t>
+      </w:r>
+      <w:r>
+        <w:rPr>
+          <w:lang w:val="en-US"/>
+        </w:rPr>
+        <w:t>L, M, H</w:t>
+      </w:r>
+      <w:r>
+        <w:rPr>
+          <w:lang w:val="en-US"/>
+        </w:rPr>
+        <w:t>) symbols. As for city values, the City ID is only displayed while the areas not occupied by any city will be blank.</w:t>
       </w:r>
     </w:p>
     <w:p>
@@ -157,8 +301,47 @@
         <w:rPr>
           <w:lang w:val="en-US"/>
         </w:rPr>
-        <w:t>This can be achieved by cross referencing the cloud and pressure values on the city’s location whist +1 of its surroundings and extrapolating the rain probability with the table given in the assignment pdf to derive an accurate probability of each city in the grid.</w:t>
-      </w:r>
+        <w:t xml:space="preserve">This can be achieved by cross referencing the cloud and pressure values on the city’s location whist +1 of its surroundings and extrapolating the rain probability with the table given in the assignment pdf to derive an accurate probability </w:t>
+      </w:r>
+      <w:r>
+        <w:rPr>
+          <w:lang w:val="en-US"/>
+        </w:rPr>
+        <w:t>for</w:t>
+      </w:r>
+      <w:r>
+        <w:rPr>
+          <w:lang w:val="en-US"/>
+        </w:rPr>
+        <w:t xml:space="preserve"> each city in the grid.</w:t>
+      </w:r>
+    </w:p>
+    <w:p>
+      <w:pPr>
+        <w:rPr>
+          <w:lang w:val="en-US"/>
+        </w:rPr>
+      </w:pPr>
+    </w:p>
+    <w:p>
+      <w:pPr>
+        <w:rPr>
+          <w:lang w:val="en-US"/>
+        </w:rPr>
+      </w:pPr>
+      <w:r>
+        <w:rPr>
+          <w:lang w:val="en-US"/>
+        </w:rPr>
+        <w:t>As for the additional functions added, they will be further explained in this document.</w:t>
+      </w:r>
+    </w:p>
+    <w:p>
+      <w:pPr>
+        <w:rPr>
+          <w:lang w:val="en-US"/>
+        </w:rPr>
+      </w:pPr>
       <w:r>
         <w:rPr>
           <w:lang w:val="en-US"/>
@@ -1142,7 +1325,37 @@
         <w:rPr>
           <w:lang w:val="en-US"/>
         </w:rPr>
-        <w:t>Therefore, as shown above for cross referencing data on the same grid, a simple “layer change” would be sufficient to access the different value types on the same coordinates.</w:t>
+        <w:t>This will allow for efficient</w:t>
+      </w:r>
+      <w:r>
+        <w:rPr>
+          <w:lang w:val="en-US"/>
+        </w:rPr>
+        <w:t xml:space="preserve"> </w:t>
+      </w:r>
+      <w:r>
+        <w:rPr>
+          <w:lang w:val="en-US"/>
+        </w:rPr>
+        <w:t>cross-referencing</w:t>
+      </w:r>
+      <w:r>
+        <w:rPr>
+          <w:lang w:val="en-US"/>
+        </w:rPr>
+        <w:t xml:space="preserve"> data on the same grid</w:t>
+      </w:r>
+      <w:r>
+        <w:rPr>
+          <w:lang w:val="en-US"/>
+        </w:rPr>
+        <w:t xml:space="preserve"> without the use of classes</w:t>
+      </w:r>
+      <w:r>
+        <w:rPr>
+          <w:lang w:val="en-US"/>
+        </w:rPr>
+        <w:t>, a simple “layer change” would be sufficient to access the different value types on the same coordinates.</w:t>
       </w:r>
     </w:p>
     <w:p>
@@ -1168,7 +1381,65 @@
         <w:rPr>
           <w:lang w:val="en-US"/>
         </w:rPr>
-        <w:t>and a different “layer” value is needed for example, I am currently traversing the array on the city level and require the cloud layer value of same location as the CityID, I would simply change the first index layer ‘x’ (3Darray[x][y][z]) to access the cloud value of the respective coordinates.</w:t>
+        <w:t xml:space="preserve">and a different “layer” value is needed </w:t>
+      </w:r>
+      <w:r>
+        <w:rPr>
+          <w:lang w:val="en-US"/>
+        </w:rPr>
+        <w:t>on the same coordinates</w:t>
+      </w:r>
+      <w:r>
+        <w:rPr>
+          <w:lang w:val="en-US"/>
+        </w:rPr>
+        <w:t>. For example, I</w:t>
+      </w:r>
+      <w:r>
+        <w:rPr>
+          <w:lang w:val="en-US"/>
+        </w:rPr>
+        <w:t xml:space="preserve"> am currently traversing the array on the city level and require the cloud layer value of same location as the </w:t>
+      </w:r>
+      <w:proofErr w:type="spellStart"/>
+      <w:proofErr w:type="gramStart"/>
+      <w:r>
+        <w:rPr>
+          <w:lang w:val="en-US"/>
+        </w:rPr>
+        <w:t>CityID</w:t>
+      </w:r>
+      <w:proofErr w:type="spellEnd"/>
+      <w:r>
+        <w:rPr>
+          <w:lang w:val="en-US"/>
+        </w:rPr>
+        <w:t>( this</w:t>
+      </w:r>
+      <w:proofErr w:type="gramEnd"/>
+      <w:r>
+        <w:rPr>
+          <w:lang w:val="en-US"/>
+        </w:rPr>
+        <w:t xml:space="preserve"> was a use case for calculating rain probability )</w:t>
+      </w:r>
+      <w:r>
+        <w:rPr>
+          <w:lang w:val="en-US"/>
+        </w:rPr>
+        <w:t>, I would simply change the first index layer ‘x’</w:t>
+      </w:r>
+      <w:r>
+        <w:rPr>
+          <w:lang w:val="en-US"/>
+        </w:rPr>
+        <w:t xml:space="preserve"> to 1</w:t>
+      </w:r>
+      <w:r>
+        <w:rPr>
+          <w:lang w:val="en-US"/>
+        </w:rPr>
+        <w:t xml:space="preserve"> (3Darray[x][y][z]) to access the cloud value of the respective coordinates.</w:t>
       </w:r>
     </w:p>
     <w:p>
@@ -1255,11 +1526,19 @@
         </w:rPr>
         <w:t>This module reads in a config file that matches the name of the user’s input. For testing the file that was used was “config.txt”. The file should consist of 2 Grid values of X and Y respectively. The format of the value should follow “</w:t>
       </w:r>
-      <w:r>
-        <w:rPr>
-          <w:lang w:val="en-US"/>
-        </w:rPr>
-        <w:t>GridX_IdxRange=0-8</w:t>
+      <w:proofErr w:type="spellStart"/>
+      <w:r>
+        <w:rPr>
+          <w:lang w:val="en-US"/>
+        </w:rPr>
+        <w:t>GridX_IdxRange</w:t>
+      </w:r>
+      <w:proofErr w:type="spellEnd"/>
+      <w:r>
+        <w:rPr>
+          <w:lang w:val="en-US"/>
+        </w:rPr>
+        <w:t>=0-8</w:t>
       </w:r>
       <w:r>
         <w:rPr>
@@ -1267,6 +1546,7 @@
         </w:rPr>
         <w:t>” or “</w:t>
       </w:r>
+      <w:proofErr w:type="spellStart"/>
       <w:r>
         <w:rPr>
           <w:lang w:val="en-US"/>
@@ -1283,7 +1563,14 @@
         <w:rPr>
           <w:lang w:val="en-US"/>
         </w:rPr>
-        <w:t>_IdxRange=0-8</w:t>
+        <w:t>_IdxRange</w:t>
+      </w:r>
+      <w:proofErr w:type="spellEnd"/>
+      <w:r>
+        <w:rPr>
+          <w:lang w:val="en-US"/>
+        </w:rPr>
+        <w:t>=0-8</w:t>
       </w:r>
       <w:r>
         <w:rPr>
@@ -1410,13 +1697,61 @@
         <w:rPr>
           <w:lang w:val="en-US"/>
         </w:rPr>
-        <w:t>The module will then further read line by line in the config file and search for a text match of a line of string that ends with a “.txt”. what is preceded by the “.txt” is omitted as the test cases that will be provided by the lecturer will be this specific order [City, Cloud, Pressure] regardless of file name so long as it is a text file.</w:t>
-      </w:r>
-      <w:r>
-        <w:rPr>
-          <w:lang w:val="en-US"/>
-        </w:rPr>
-        <w:t xml:space="preserve"> Upon hitting a “.txt” match, the module will further call another read file function and read line by line till end of file. At every line of .txt files will have an X, Y and Value in this format (</w:t>
+        <w:t xml:space="preserve">The module will then further read line by line in the config file and search for a text match </w:t>
+      </w:r>
+      <w:r>
+        <w:rPr>
+          <w:lang w:val="en-US"/>
+        </w:rPr>
+        <w:t>where a</w:t>
+      </w:r>
+      <w:r>
+        <w:rPr>
+          <w:lang w:val="en-US"/>
+        </w:rPr>
+        <w:t xml:space="preserve"> string </w:t>
+      </w:r>
+      <w:r>
+        <w:rPr>
+          <w:lang w:val="en-US"/>
+        </w:rPr>
+        <w:t xml:space="preserve">has a text that </w:t>
+      </w:r>
+      <w:r>
+        <w:rPr>
+          <w:lang w:val="en-US"/>
+        </w:rPr>
+        <w:t>ends with a “.txt”. what is preceded by the “.txt” is omitted as the test cases that will be provided by the lecturer will be this specific order [City, Cloud, Pressure] regardless of file name so long as it is a text file.</w:t>
+      </w:r>
+      <w:r>
+        <w:rPr>
+          <w:lang w:val="en-US"/>
+        </w:rPr>
+        <w:t xml:space="preserve"> Upon hitting a “.txt” match, the module will further call another read file function and read line by line till end of file. At every line of .txt files will have an X</w:t>
+      </w:r>
+      <w:r>
+        <w:rPr>
+          <w:lang w:val="en-US"/>
+        </w:rPr>
+        <w:t>-ordinate</w:t>
+      </w:r>
+      <w:r>
+        <w:rPr>
+          <w:lang w:val="en-US"/>
+        </w:rPr>
+        <w:t>, Y</w:t>
+      </w:r>
+      <w:r>
+        <w:rPr>
+          <w:lang w:val="en-US"/>
+        </w:rPr>
+        <w:t>-ordinate</w:t>
+      </w:r>
+      <w:r>
+        <w:rPr>
+          <w:lang w:val="en-US"/>
+        </w:rPr>
+        <w:t xml:space="preserve"> and Value in this format (</w:t>
       </w:r>
       <w:r>
         <w:rPr>
@@ -1448,22 +1783,45 @@
         </w:rPr>
         <w:t>As the format has the x and y coordinated, it will directly map the values into the 2D array of the respective data type (city, cloud, pressure).</w:t>
       </w:r>
+      <w:r>
+        <w:rPr>
+          <w:lang w:val="en-US"/>
+        </w:rPr>
+        <w:t xml:space="preserve"> Additionally, a global string vector will be created to store only the unique city names that is found in the city file.</w:t>
+      </w:r>
+    </w:p>
+    <w:p>
+      <w:pPr>
+        <w:rPr>
+          <w:rFonts w:ascii="Symbol" w:eastAsiaTheme="majorEastAsia" w:hAnsi="Symbol" w:cstheme="majorBidi"/>
+          <w:color w:val="2F5496" w:themeColor="accent1" w:themeShade="BF"/>
+          <w:sz w:val="26"/>
+          <w:szCs w:val="26"/>
+          <w:highlight w:val="lightGray"/>
+          <w:lang w:val="en-US"/>
+        </w:rPr>
+      </w:pPr>
+      <w:r>
+        <w:rPr>
+          <w:rFonts w:ascii="Symbol" w:hAnsi="Symbol"/>
+          <w:highlight w:val="lightGray"/>
+          <w:lang w:val="en-US"/>
+        </w:rPr>
+        <w:br w:type="page"/>
+      </w:r>
     </w:p>
     <w:p>
       <w:pPr>
         <w:pStyle w:val="Heading2"/>
-        <w:numPr>
-          <w:ilvl w:val="0"/>
-          <w:numId w:val="1"/>
-        </w:numPr>
-        <w:rPr>
-          <w:lang w:val="en-US"/>
-        </w:rPr>
-      </w:pPr>
-      <w:r>
-        <w:rPr>
-          <w:lang w:val="en-US"/>
-        </w:rPr>
+        <w:rPr>
+          <w:lang w:val="en-US"/>
+        </w:rPr>
+      </w:pPr>
+      <w:r>
+        <w:rPr>
+          <w:lang w:val="en-US"/>
+        </w:rPr>
+        <w:lastRenderedPageBreak/>
         <w:t>Display city map</w:t>
       </w:r>
     </w:p>
@@ -1483,13 +1841,51 @@
         <w:rPr>
           <w:lang w:val="en-US"/>
         </w:rPr>
-        <w:t xml:space="preserve"> if there is a cityID value present or a blank space if there is none</w:t>
-      </w:r>
-      <w:r>
-        <w:rPr>
-          <w:lang w:val="en-US"/>
-        </w:rPr>
-        <w:t>, the method of traversal is using pointer arithmetic</w:t>
+        <w:t xml:space="preserve"> i</w:t>
+      </w:r>
+      <w:r>
+        <w:rPr>
+          <w:lang w:val="en-US"/>
+        </w:rPr>
+        <w:t xml:space="preserve">f there is a </w:t>
+      </w:r>
+      <w:proofErr w:type="spellStart"/>
+      <w:r>
+        <w:rPr>
+          <w:lang w:val="en-US"/>
+        </w:rPr>
+        <w:t>cityID</w:t>
+      </w:r>
+      <w:proofErr w:type="spellEnd"/>
+      <w:r>
+        <w:rPr>
+          <w:lang w:val="en-US"/>
+        </w:rPr>
+        <w:t xml:space="preserve"> value present or a blank space if there is none</w:t>
+      </w:r>
+      <w:r>
+        <w:rPr>
+          <w:lang w:val="en-US"/>
+        </w:rPr>
+        <w:t>.</w:t>
+      </w:r>
+      <w:r>
+        <w:rPr>
+          <w:lang w:val="en-US"/>
+        </w:rPr>
+        <w:t xml:space="preserve"> </w:t>
+      </w:r>
+      <w:r>
+        <w:rPr>
+          <w:lang w:val="en-US"/>
+        </w:rPr>
+        <w:t>T</w:t>
+      </w:r>
+      <w:r>
+        <w:rPr>
+          <w:lang w:val="en-US"/>
+        </w:rPr>
+        <w:t>he method of traversal is using pointer arithmetic</w:t>
       </w:r>
       <w:r>
         <w:rPr>
@@ -1521,7 +1917,31 @@
         <w:rPr>
           <w:lang w:val="en-US"/>
         </w:rPr>
-        <w:t>The entire array will also need to be transposed as traditionally most 2D array outputs have the 0,0 coordinates at the top left of the display. But for this program, the 0,0 coordinates are the bottom of the display. Therefore, the map needs to be transposed by having the Y index decremented to 0 in the outer loop and X index incremented to X from 0 in the inner loop as such.</w:t>
+        <w:t>The entire array will also need to be transposed as traditionally most 2D array outputs have the 0,0 coordinates at the top</w:t>
+      </w:r>
+      <w:r>
+        <w:rPr>
+          <w:lang w:val="en-US"/>
+        </w:rPr>
+        <w:t>-</w:t>
+      </w:r>
+      <w:r>
+        <w:rPr>
+          <w:lang w:val="en-US"/>
+        </w:rPr>
+        <w:t>left of the display. But for this program, the 0,0 coordinates are the bottom</w:t>
+      </w:r>
+      <w:r>
+        <w:rPr>
+          <w:lang w:val="en-US"/>
+        </w:rPr>
+        <w:t>-left</w:t>
+      </w:r>
+      <w:r>
+        <w:rPr>
+          <w:lang w:val="en-US"/>
+        </w:rPr>
+        <w:t xml:space="preserve"> of the display. Therefore, the map needs to be transposed by having the Y index decremented to 0 in the outer loop and X index incremented to X from 0 in the inner loop as such.</w:t>
       </w:r>
     </w:p>
     <w:p>
@@ -1627,6 +2047,23 @@
     </w:p>
     <w:p>
       <w:pPr>
+        <w:rPr>
+          <w:rFonts w:asciiTheme="majorHAnsi" w:eastAsiaTheme="majorEastAsia" w:hAnsiTheme="majorHAnsi" w:cstheme="majorBidi"/>
+          <w:color w:val="2F5496" w:themeColor="accent1" w:themeShade="BF"/>
+          <w:sz w:val="26"/>
+          <w:szCs w:val="26"/>
+          <w:lang w:val="en-US"/>
+        </w:rPr>
+      </w:pPr>
+      <w:r>
+        <w:rPr>
+          <w:lang w:val="en-US"/>
+        </w:rPr>
+        <w:br w:type="page"/>
+      </w:r>
+    </w:p>
+    <w:p>
+      <w:pPr>
         <w:pStyle w:val="Heading2"/>
         <w:numPr>
           <w:ilvl w:val="0"/>
@@ -1647,13 +2084,7 @@
         <w:rPr>
           <w:lang w:val="en-US"/>
         </w:rPr>
-        <w:t xml:space="preserve"> &amp; </w:t>
-      </w:r>
-      <w:r>
-        <w:rPr>
-          <w:lang w:val="en-US"/>
-        </w:rPr>
-        <w:t>pressure coverage map(index/LMH)</w:t>
+        <w:t xml:space="preserve"> &amp; pressure coverage map(index/LMH)</w:t>
       </w:r>
     </w:p>
     <w:p>
@@ -1677,6 +2108,7 @@
       </w:pPr>
       <w:r>
         <w:rPr>
+          <w:noProof/>
           <w:lang w:val="en-US"/>
         </w:rPr>
         <w:drawing>
@@ -1756,6 +2188,7 @@
       </w:pPr>
       <w:r>
         <w:rPr>
+          <w:noProof/>
           <w:lang w:val="en-US"/>
         </w:rPr>
         <w:drawing>
@@ -1815,6 +2248,7 @@
       </w:r>
       <w:r>
         <w:rPr>
+          <w:noProof/>
           <w:lang w:val="en-US"/>
         </w:rPr>
         <w:drawing>
@@ -1875,6 +2309,7 @@
       </w:pPr>
       <w:r>
         <w:rPr>
+          <w:noProof/>
           <w:lang w:val="en-US"/>
         </w:rPr>
         <w:drawing>
@@ -1962,42 +2397,157 @@
         <w:rPr>
           <w:lang w:val="en-US"/>
         </w:rPr>
-        <w:t>This module calculates the Average Cloud Cover (ACC), Average Pressure (AP) and based on the calculated values it will displays a forecast report for each respective city.</w:t>
-      </w:r>
-    </w:p>
-    <w:p>
-      <w:pPr>
-        <w:rPr>
-          <w:lang w:val="en-US"/>
-        </w:rPr>
-      </w:pPr>
-      <w:r>
-        <w:rPr>
-          <w:lang w:val="en-US"/>
-        </w:rPr>
-        <w:t>The module gets the ACC and AP in 2 stages, firstly it will traverse the array and get all the coordinates where CityID equals to 1 for Small city</w:t>
-      </w:r>
-      <w:r>
-        <w:rPr>
-          <w:lang w:val="en-US"/>
-        </w:rPr>
-        <w:t xml:space="preserve"> for example. The first stage will get the sum of all the cloud cover values and pressure values for those grids with the cityID of 1. Next the program will traverse to each individual coordinates and find a cityID of 1, but instead of </w:t>
-      </w:r>
-      <w:r>
-        <w:rPr>
-          <w:lang w:val="en-US"/>
-        </w:rPr>
-        <w:t>adding the cloud/pressure values, it will get the surrounding cloud/pressure values by following this algorithm:</w:t>
-      </w:r>
-    </w:p>
-    <w:p>
-      <w:pPr>
-        <w:rPr>
-          <w:lang w:val="en-US"/>
-        </w:rPr>
-      </w:pPr>
-      <w:r>
-        <w:rPr>
+        <w:t xml:space="preserve">This module </w:t>
+      </w:r>
+      <w:r>
+        <w:rPr>
+          <w:lang w:val="en-US"/>
+        </w:rPr>
+        <w:t>computes</w:t>
+      </w:r>
+      <w:r>
+        <w:rPr>
+          <w:lang w:val="en-US"/>
+        </w:rPr>
+        <w:t xml:space="preserve"> the Average Cloud Cover (ACC), Average Pressure (AP) and based on the calculated values it displays a forecast report for each respective city.</w:t>
+      </w:r>
+    </w:p>
+    <w:p>
+      <w:pPr>
+        <w:rPr>
+          <w:lang w:val="en-US"/>
+        </w:rPr>
+      </w:pPr>
+      <w:r>
+        <w:rPr>
+          <w:lang w:val="en-US"/>
+        </w:rPr>
+        <w:t>Firstly, it will obtain</w:t>
+      </w:r>
+      <w:r>
+        <w:rPr>
+          <w:lang w:val="en-US"/>
+        </w:rPr>
+        <w:t xml:space="preserve"> the ACC and AP in 2 stages, it will traverse the array and get all the coordinates where </w:t>
+      </w:r>
+      <w:proofErr w:type="spellStart"/>
+      <w:r>
+        <w:rPr>
+          <w:lang w:val="en-US"/>
+        </w:rPr>
+        <w:t>CityID</w:t>
+      </w:r>
+      <w:proofErr w:type="spellEnd"/>
+      <w:r>
+        <w:rPr>
+          <w:lang w:val="en-US"/>
+        </w:rPr>
+        <w:t xml:space="preserve"> equals to </w:t>
+      </w:r>
+      <w:r>
+        <w:rPr>
+          <w:lang w:val="en-US"/>
+        </w:rPr>
+        <w:t>1(Small</w:t>
+      </w:r>
+      <w:r>
+        <w:rPr>
+          <w:lang w:val="en-US"/>
+        </w:rPr>
+        <w:t xml:space="preserve"> </w:t>
+      </w:r>
+      <w:r>
+        <w:rPr>
+          <w:lang w:val="en-US"/>
+        </w:rPr>
+        <w:t>city)</w:t>
+      </w:r>
+      <w:r>
+        <w:rPr>
+          <w:lang w:val="en-US"/>
+        </w:rPr>
+        <w:t xml:space="preserve"> </w:t>
+      </w:r>
+      <w:r>
+        <w:rPr>
+          <w:lang w:val="en-US"/>
+        </w:rPr>
+        <w:t xml:space="preserve">for example. </w:t>
+      </w:r>
+      <w:r>
+        <w:rPr>
+          <w:lang w:val="en-US"/>
+        </w:rPr>
+        <w:t>It will then</w:t>
+      </w:r>
+      <w:r>
+        <w:rPr>
+          <w:lang w:val="en-US"/>
+        </w:rPr>
+        <w:t xml:space="preserve"> sum all the cloud cover values and pressure values for grids with the </w:t>
+      </w:r>
+      <w:proofErr w:type="spellStart"/>
+      <w:r>
+        <w:rPr>
+          <w:lang w:val="en-US"/>
+        </w:rPr>
+        <w:t>cityID</w:t>
+      </w:r>
+      <w:proofErr w:type="spellEnd"/>
+      <w:r>
+        <w:rPr>
+          <w:lang w:val="en-US"/>
+        </w:rPr>
+        <w:t xml:space="preserve"> of 1. Next the program will traverse to each individual coordinate and find a </w:t>
+      </w:r>
+      <w:proofErr w:type="spellStart"/>
+      <w:r>
+        <w:rPr>
+          <w:lang w:val="en-US"/>
+        </w:rPr>
+        <w:t>cityID</w:t>
+      </w:r>
+      <w:proofErr w:type="spellEnd"/>
+      <w:r>
+        <w:rPr>
+          <w:lang w:val="en-US"/>
+        </w:rPr>
+        <w:t xml:space="preserve"> of 1</w:t>
+      </w:r>
+      <w:r>
+        <w:rPr>
+          <w:lang w:val="en-US"/>
+        </w:rPr>
+        <w:t xml:space="preserve"> again</w:t>
+      </w:r>
+      <w:r>
+        <w:rPr>
+          <w:lang w:val="en-US"/>
+        </w:rPr>
+        <w:t xml:space="preserve">, but instead of </w:t>
+      </w:r>
+      <w:r>
+        <w:rPr>
+          <w:lang w:val="en-US"/>
+        </w:rPr>
+        <w:t xml:space="preserve">adding the cloud/pressure values, it will get the surrounding cloud/pressure values by following this </w:t>
+      </w:r>
+      <w:r>
+        <w:rPr>
+          <w:lang w:val="en-US"/>
+        </w:rPr>
+        <w:t>guideline:</w:t>
+      </w:r>
+    </w:p>
+    <w:p>
+      <w:pPr>
+        <w:rPr>
+          <w:lang w:val="en-US"/>
+        </w:rPr>
+      </w:pPr>
+      <w:r>
+        <w:rPr>
+          <w:noProof/>
           <w:lang w:val="en-US"/>
         </w:rPr>
         <w:drawing>
@@ -2047,33 +2597,105 @@
         <w:rPr>
           <w:lang w:val="en-US"/>
         </w:rPr>
-        <w:t xml:space="preserve">It will append all the surrounding coordinates into a vector and will be further processed to remove all the duplicate coordinates as cities will an area greater than 1 unit square will face overlapping coordinates. </w:t>
-      </w:r>
-    </w:p>
-    <w:p>
-      <w:pPr>
-        <w:rPr>
-          <w:lang w:val="en-US"/>
-        </w:rPr>
-      </w:pPr>
-      <w:r>
-        <w:rPr>
-          <w:lang w:val="en-US"/>
-        </w:rPr>
-        <w:t xml:space="preserve">Once all the unique coordinates have been stored. The program will loop through each vector item and dereference the coordinates storing the cloud/pressure sum. </w:t>
-      </w:r>
-    </w:p>
-    <w:p>
-      <w:pPr>
-        <w:rPr>
-          <w:lang w:val="en-US"/>
-        </w:rPr>
-      </w:pPr>
-      <w:r>
-        <w:rPr>
-          <w:lang w:val="en-US"/>
-        </w:rPr>
-        <w:t xml:space="preserve">It is quite apparent that this is an inefficient way to get the surrounding data as there are plenty of overlaps and simply by getting the perimeter of the city could be a possible way to get the surrounding cloud/pressure values. But this was implemented this was as an additional feature as it will be able to get the surrounding values for cities that are not in the shape of a square or rectangle. It could also get </w:t>
+        <w:t>It will append all the surrounding coordinates into a vector and will be further processed to remove all the duplicate coordinates as cities wi</w:t>
+      </w:r>
+      <w:r>
+        <w:rPr>
+          <w:lang w:val="en-US"/>
+        </w:rPr>
+        <w:t>th</w:t>
+      </w:r>
+      <w:r>
+        <w:rPr>
+          <w:lang w:val="en-US"/>
+        </w:rPr>
+        <w:t xml:space="preserve"> an area greater than 1 unit square will </w:t>
+      </w:r>
+      <w:r>
+        <w:rPr>
+          <w:lang w:val="en-US"/>
+        </w:rPr>
+        <w:t xml:space="preserve">have </w:t>
+      </w:r>
+      <w:r>
+        <w:rPr>
+          <w:lang w:val="en-US"/>
+        </w:rPr>
+        <w:t xml:space="preserve">overlapping </w:t>
+      </w:r>
+      <w:r>
+        <w:rPr>
+          <w:lang w:val="en-US"/>
+        </w:rPr>
+        <w:t xml:space="preserve">surrounding </w:t>
+      </w:r>
+      <w:r>
+        <w:rPr>
+          <w:lang w:val="en-US"/>
+        </w:rPr>
+        <w:t xml:space="preserve">coordinates. </w:t>
+      </w:r>
+    </w:p>
+    <w:p>
+      <w:pPr>
+        <w:rPr>
+          <w:lang w:val="en-US"/>
+        </w:rPr>
+      </w:pPr>
+      <w:r>
+        <w:rPr>
+          <w:lang w:val="en-US"/>
+        </w:rPr>
+        <w:t xml:space="preserve">Once all the unique coordinates have been stored. The program will loop through each vector item and dereference the coordinates storing the cloud/pressure </w:t>
+      </w:r>
+      <w:r>
+        <w:rPr>
+          <w:lang w:val="en-US"/>
+        </w:rPr>
+        <w:t>value and appending it to the sum</w:t>
+      </w:r>
+      <w:r>
+        <w:rPr>
+          <w:lang w:val="en-US"/>
+        </w:rPr>
+        <w:t xml:space="preserve">. </w:t>
+      </w:r>
+    </w:p>
+    <w:p>
+      <w:pPr>
+        <w:rPr>
+          <w:lang w:val="en-US"/>
+        </w:rPr>
+      </w:pPr>
+      <w:r>
+        <w:rPr>
+          <w:lang w:val="en-US"/>
+        </w:rPr>
+        <w:t xml:space="preserve">It is quite apparent that this is an inefficient way to get the surrounding data as there are plenty of overlaps and simply by getting the perimeter of the city could be a possible </w:t>
+      </w:r>
+      <w:r>
+        <w:rPr>
+          <w:lang w:val="en-US"/>
+        </w:rPr>
+        <w:t xml:space="preserve">more efficient </w:t>
+      </w:r>
+      <w:r>
+        <w:rPr>
+          <w:lang w:val="en-US"/>
+        </w:rPr>
+        <w:t xml:space="preserve">way to get the surrounding cloud/pressure values. But this was implemented this as an additional feature </w:t>
+      </w:r>
+      <w:r>
+        <w:rPr>
+          <w:lang w:val="en-US"/>
+        </w:rPr>
+        <w:t>due to the fact that</w:t>
+      </w:r>
+      <w:r>
+        <w:rPr>
+          <w:lang w:val="en-US"/>
+        </w:rPr>
+        <w:t xml:space="preserve"> it will be able to get the surrounding values for cities that are not in the shape of a square or rectangle. It could also get </w:t>
       </w:r>
       <w:r>
         <w:rPr>
@@ -2105,7 +2727,13 @@
         <w:rPr>
           <w:lang w:val="en-US"/>
         </w:rPr>
-        <w:t>Once the ACC and AP has been summed and averaged. The program will proceed to do the display portion of the program:</w:t>
+        <w:t>Finally, o</w:t>
+      </w:r>
+      <w:r>
+        <w:rPr>
+          <w:lang w:val="en-US"/>
+        </w:rPr>
+        <w:t>nce the ACC and AP has been summed and averaged. The program will proceed to do the display portion of the program:</w:t>
       </w:r>
       <w:r>
         <w:rPr>
@@ -2122,6 +2750,7 @@
       </w:pPr>
       <w:r>
         <w:rPr>
+          <w:noProof/>
           <w:lang w:val="en-US"/>
         </w:rPr>
         <w:drawing>
@@ -2202,6 +2831,7 @@
       </w:pPr>
       <w:r>
         <w:rPr>
+          <w:noProof/>
           <w:lang w:val="en-US"/>
         </w:rPr>
         <w:drawing>
@@ -2328,13 +2958,49 @@
         <w:rPr>
           <w:lang w:val="en-US"/>
         </w:rPr>
-        <w:t xml:space="preserve">As probability of rain are in the 10’s percentage, the program will only display the digit in the 10’s position as there would not be any form of lost data. As for the LMH version of the display, </w:t>
-      </w:r>
-      <w:r>
-        <w:rPr>
-          <w:lang w:val="en-US"/>
-        </w:rPr>
-        <w:t xml:space="preserve">L would be assigned to any values &lt; 4 , M would be &lt; 7 and H would be everything above. </w:t>
+        <w:t xml:space="preserve">As probability of rain are in the 10’s </w:t>
+      </w:r>
+      <w:r>
+        <w:rPr>
+          <w:lang w:val="en-US"/>
+        </w:rPr>
+        <w:t>percentage, therefore</w:t>
+      </w:r>
+      <w:r>
+        <w:rPr>
+          <w:lang w:val="en-US"/>
+        </w:rPr>
+        <w:t xml:space="preserve"> the program will only display the digit in the 10’s position </w:t>
+      </w:r>
+      <w:r>
+        <w:rPr>
+          <w:lang w:val="en-US"/>
+        </w:rPr>
+        <w:t>which will not lead to a</w:t>
+      </w:r>
+      <w:r>
+        <w:rPr>
+          <w:lang w:val="en-US"/>
+        </w:rPr>
+        <w:t xml:space="preserve"> lost data. As for the LMH version of the display, </w:t>
+      </w:r>
+      <w:r>
+        <w:rPr>
+          <w:lang w:val="en-US"/>
+        </w:rPr>
+        <w:t xml:space="preserve">L would be assigned to any values &lt; </w:t>
+      </w:r>
+      <w:r>
+        <w:rPr>
+          <w:lang w:val="en-US"/>
+        </w:rPr>
+        <w:t>4,</w:t>
+      </w:r>
+      <w:r>
+        <w:rPr>
+          <w:lang w:val="en-US"/>
+        </w:rPr>
+        <w:t xml:space="preserve"> M would be &lt; 7 and H would be everything above. </w:t>
       </w:r>
     </w:p>
     <w:p>
@@ -2358,6 +3024,7 @@
       </w:pPr>
       <w:r>
         <w:rPr>
+          <w:noProof/>
           <w:lang w:val="en-US"/>
         </w:rPr>
         <w:drawing>
@@ -2410,6 +3077,7 @@
       </w:r>
       <w:r>
         <w:rPr>
+          <w:noProof/>
           <w:lang w:val="en-US"/>
         </w:rPr>
         <w:drawing>
@@ -2501,7 +3169,31 @@
         <w:rPr>
           <w:lang w:val="en-US"/>
         </w:rPr>
-        <w:t>This module would get the sum of the entire ACC and AP of the whole map. Then proceed to calculate the probability of rain for the whole map. It traverses the entire 3D array and sums the cloud and pressure values. Then proceeds to compute the average by divide the sum with X multiplied by Y as that represents the total number of grids in the map.</w:t>
+        <w:t xml:space="preserve">This module would get the sum of the entire ACC and AP of the whole map. Then proceed to calculate the probability of rain </w:t>
+      </w:r>
+      <w:r>
+        <w:rPr>
+          <w:lang w:val="en-US"/>
+        </w:rPr>
+        <w:t>with the LMH values of its ACC and AP</w:t>
+      </w:r>
+      <w:r>
+        <w:rPr>
+          <w:lang w:val="en-US"/>
+        </w:rPr>
+        <w:t>. It traverses the entire 3D array and sums the cloud and pressure values. Then proceeds to compute the average by divid</w:t>
+      </w:r>
+      <w:r>
+        <w:rPr>
+          <w:lang w:val="en-US"/>
+        </w:rPr>
+        <w:t>ing</w:t>
+      </w:r>
+      <w:r>
+        <w:rPr>
+          <w:lang w:val="en-US"/>
+        </w:rPr>
+        <w:t xml:space="preserve"> the sum with X multiplied by Y as that represents the total number of grids in the map.</w:t>
       </w:r>
     </w:p>
     <w:p>
@@ -2538,6 +3230,7 @@
       </w:pPr>
       <w:r>
         <w:rPr>
+          <w:noProof/>
           <w:lang w:val="en-US"/>
         </w:rPr>
         <w:drawing>
@@ -2626,33 +3319,155 @@
         <w:rPr>
           <w:lang w:val="en-US"/>
         </w:rPr>
-        <w:t>Additionally, the assumption is made that there would not be a city ID greater than 9 and cityID = 0 though it would be easily rectified if the use case is required. The final assumption is that all city, cloud and pressure files follow the correct format and the coordinates are not out of bounds causing memory issues in the program during the read reading and displaying modules.</w:t>
-      </w:r>
-    </w:p>
-    <w:p>
-      <w:pPr>
-        <w:rPr>
-          <w:lang w:val="en-US"/>
-        </w:rPr>
-      </w:pPr>
-    </w:p>
-    <w:p>
-      <w:pPr>
-        <w:rPr>
-          <w:lang w:val="en-US"/>
-        </w:rPr>
-      </w:pPr>
-      <w:r>
-        <w:rPr>
-          <w:lang w:val="en-US"/>
-        </w:rPr>
-        <w:t xml:space="preserve">I faced difficulty in transposing the array display to match the expected output as the 0,0 starts from the bottom of the display. Additionally, during the early stages of this assignment, I did not normalize all the 3D array data to 0 which caused a lot of garbage output and confusion. This lead to be do redundant debugging on functions/modules that were working correctly. I also felt challenged when I was trying to navigate and use pointer arithmetic for 3D array traversal as pointers was always a weak point for me. It also didn’t help that this is the first module right after enrollment and I am pretty rusty when it comes to programming and especially C++ where the last </w:t>
-      </w:r>
-      <w:r>
-        <w:rPr>
-          <w:lang w:val="en-US"/>
-        </w:rPr>
-        <w:t>time,</w:t>
+        <w:t>T</w:t>
+      </w:r>
+      <w:r>
+        <w:rPr>
+          <w:lang w:val="en-US"/>
+        </w:rPr>
+        <w:t>he assumption is</w:t>
+      </w:r>
+      <w:r>
+        <w:rPr>
+          <w:lang w:val="en-US"/>
+        </w:rPr>
+        <w:t xml:space="preserve"> also</w:t>
+      </w:r>
+      <w:r>
+        <w:rPr>
+          <w:lang w:val="en-US"/>
+        </w:rPr>
+        <w:t xml:space="preserve"> made that there would not be a city ID greater than 9 and </w:t>
+      </w:r>
+      <w:proofErr w:type="spellStart"/>
+      <w:r>
+        <w:rPr>
+          <w:lang w:val="en-US"/>
+        </w:rPr>
+        <w:t>cityID</w:t>
+      </w:r>
+      <w:proofErr w:type="spellEnd"/>
+      <w:r>
+        <w:rPr>
+          <w:lang w:val="en-US"/>
+        </w:rPr>
+        <w:t xml:space="preserve"> = 0 though it would be easily rectified if the use case is required. The final assumption is that all city, cloud and pressure files follow the correct format and the coordinates are not out of bounds causing memory issues in the program during the reading and displaying modules.</w:t>
+      </w:r>
+    </w:p>
+    <w:p>
+      <w:pPr>
+        <w:rPr>
+          <w:lang w:val="en-US"/>
+        </w:rPr>
+      </w:pPr>
+    </w:p>
+    <w:p>
+      <w:pPr>
+        <w:rPr>
+          <w:lang w:val="en-US"/>
+        </w:rPr>
+      </w:pPr>
+      <w:r>
+        <w:rPr>
+          <w:lang w:val="en-US"/>
+        </w:rPr>
+        <w:t>Challenges that I initially</w:t>
+      </w:r>
+      <w:r>
+        <w:rPr>
+          <w:lang w:val="en-US"/>
+        </w:rPr>
+        <w:t xml:space="preserve"> faced</w:t>
+      </w:r>
+      <w:r>
+        <w:rPr>
+          <w:lang w:val="en-US"/>
+        </w:rPr>
+        <w:t xml:space="preserve"> were,</w:t>
+      </w:r>
+      <w:r>
+        <w:rPr>
+          <w:lang w:val="en-US"/>
+        </w:rPr>
+        <w:t xml:space="preserve"> difficulty in transposing the array display to match the expected output as the 0,0 starts from the bottom of the display. Additionally, during the early stages of this assignment, I did not normalize all the 3D array data to 0 which caused </w:t>
+      </w:r>
+      <w:r>
+        <w:rPr>
+          <w:lang w:val="en-US"/>
+        </w:rPr>
+        <w:t>random</w:t>
+      </w:r>
+      <w:r>
+        <w:rPr>
+          <w:lang w:val="en-US"/>
+        </w:rPr>
+        <w:t xml:space="preserve"> garbage output </w:t>
+      </w:r>
+      <w:r>
+        <w:rPr>
+          <w:lang w:val="en-US"/>
+        </w:rPr>
+        <w:t>leading to tons of</w:t>
+      </w:r>
+      <w:r>
+        <w:rPr>
+          <w:lang w:val="en-US"/>
+        </w:rPr>
+        <w:t xml:space="preserve"> confusion. This </w:t>
+      </w:r>
+      <w:r>
+        <w:rPr>
+          <w:lang w:val="en-US"/>
+        </w:rPr>
+        <w:t>sent me on a wild goose chase</w:t>
+      </w:r>
+      <w:r>
+        <w:rPr>
+          <w:lang w:val="en-US"/>
+        </w:rPr>
+        <w:t xml:space="preserve"> to do redundant debugging on functions/modules that were working correctly. </w:t>
+      </w:r>
+      <w:r>
+        <w:rPr>
+          <w:lang w:val="en-US"/>
+        </w:rPr>
+        <w:t xml:space="preserve">Additionally, I faced a challenge </w:t>
+      </w:r>
+      <w:r>
+        <w:rPr>
+          <w:lang w:val="en-US"/>
+        </w:rPr>
+        <w:t>when I was trying to navigate and use pointer arithmetic for 3D array traversal as pointers w</w:t>
+      </w:r>
+      <w:r>
+        <w:rPr>
+          <w:lang w:val="en-US"/>
+        </w:rPr>
+        <w:t>ere</w:t>
+      </w:r>
+      <w:r>
+        <w:rPr>
+          <w:lang w:val="en-US"/>
+        </w:rPr>
+        <w:t xml:space="preserve"> always a weak point for me. It also didn’t help that this is the first module right after enrollment and I am pretty rusty when it comes to programming especially </w:t>
+      </w:r>
+      <w:r>
+        <w:rPr>
+          <w:lang w:val="en-US"/>
+        </w:rPr>
+        <w:t xml:space="preserve">in </w:t>
+      </w:r>
+      <w:r>
+        <w:rPr>
+          <w:lang w:val="en-US"/>
+        </w:rPr>
+        <w:t xml:space="preserve">C++ where the last </w:t>
+      </w:r>
+      <w:r>
+        <w:rPr>
+          <w:lang w:val="en-US"/>
+        </w:rPr>
+        <w:t>time</w:t>
       </w:r>
       <w:r>
         <w:rPr>
@@ -2690,7 +3505,19 @@
         <w:rPr>
           <w:lang w:val="en-US"/>
         </w:rPr>
-        <w:t xml:space="preserve">, there were many over laps within the program </w:t>
+        <w:t>, there were many over</w:t>
+      </w:r>
+      <w:r>
+        <w:rPr>
+          <w:lang w:val="en-US"/>
+        </w:rPr>
+        <w:t>-</w:t>
+      </w:r>
+      <w:r>
+        <w:rPr>
+          <w:lang w:val="en-US"/>
+        </w:rPr>
+        <w:t xml:space="preserve">laps within the program </w:t>
       </w:r>
       <w:r>
         <w:rPr>
@@ -2714,27 +3541,132 @@
         <w:rPr>
           <w:lang w:val="en-US"/>
         </w:rPr>
-        <w:t>data given in this assignment.</w:t>
-      </w:r>
-    </w:p>
-    <w:p>
-      <w:pPr>
-        <w:rPr>
-          <w:lang w:val="en-US"/>
-        </w:rPr>
-      </w:pPr>
-    </w:p>
-    <w:p>
-      <w:pPr>
-        <w:rPr>
-          <w:lang w:val="en-US"/>
-        </w:rPr>
-      </w:pPr>
-      <w:r>
-        <w:rPr>
-          <w:lang w:val="en-US"/>
-        </w:rPr>
-        <w:t>Despite all the challenges faced, what I learned during this assignment was to be an independent learner and efficient usage of google search engine to find specific algorithms and code snippets that allowed me to solve the bugs and errors I was facing regardless of how relatable the use case was. I also developed a self-learning attitude and seek out content on topics that I had poor conceptual knowledge on. This mindset is what lead me to understand how pointer and pointer arithmetic works on a much deeper and effective level.</w:t>
+        <w:t>data given in this assignment</w:t>
+      </w:r>
+      <w:r>
+        <w:rPr>
+          <w:lang w:val="en-US"/>
+        </w:rPr>
+        <w:t xml:space="preserve"> but seeing as classes were not allowed, I decided to take up the extra challenge of not using structs as well</w:t>
+      </w:r>
+      <w:r>
+        <w:rPr>
+          <w:lang w:val="en-US"/>
+        </w:rPr>
+        <w:t>.</w:t>
+      </w:r>
+    </w:p>
+    <w:p>
+      <w:pPr>
+        <w:rPr>
+          <w:lang w:val="en-US"/>
+        </w:rPr>
+      </w:pPr>
+    </w:p>
+    <w:p>
+      <w:pPr>
+        <w:rPr>
+          <w:lang w:val="en-US"/>
+        </w:rPr>
+      </w:pPr>
+      <w:r>
+        <w:rPr>
+          <w:lang w:val="en-US"/>
+        </w:rPr>
+        <w:t>If I had more time, I would think adding a feature to find the probability of rain given 4 coordinates in a shape of a rectangle or a square would me a good use case for this program.</w:t>
+      </w:r>
+    </w:p>
+    <w:p>
+      <w:pPr>
+        <w:rPr>
+          <w:lang w:val="en-US"/>
+        </w:rPr>
+      </w:pPr>
+    </w:p>
+    <w:p>
+      <w:pPr>
+        <w:rPr>
+          <w:lang w:val="en-US"/>
+        </w:rPr>
+      </w:pPr>
+      <w:r>
+        <w:rPr>
+          <w:lang w:val="en-US"/>
+        </w:rPr>
+        <w:lastRenderedPageBreak/>
+        <w:t xml:space="preserve">Despite all the challenges faced, during this assignment </w:t>
+      </w:r>
+      <w:r>
+        <w:rPr>
+          <w:lang w:val="en-US"/>
+        </w:rPr>
+        <w:t>I have developed a mindset to be an</w:t>
+      </w:r>
+      <w:r>
+        <w:rPr>
+          <w:lang w:val="en-US"/>
+        </w:rPr>
+        <w:t xml:space="preserve"> independent learner</w:t>
+      </w:r>
+      <w:r>
+        <w:rPr>
+          <w:lang w:val="en-US"/>
+        </w:rPr>
+        <w:t>. Whilst developing a skillset in information filtering such as using google search and stack overflow efficiently</w:t>
+      </w:r>
+      <w:r>
+        <w:rPr>
+          <w:lang w:val="en-US"/>
+        </w:rPr>
+        <w:t xml:space="preserve"> to find specific algorithms and code snippets that allowed me to solve the bugs and </w:t>
+      </w:r>
+      <w:r>
+        <w:rPr>
+          <w:lang w:val="en-US"/>
+        </w:rPr>
+        <w:t>errors,</w:t>
+      </w:r>
+      <w:r>
+        <w:rPr>
+          <w:lang w:val="en-US"/>
+        </w:rPr>
+        <w:t xml:space="preserve"> I was facing regardless of how </w:t>
+      </w:r>
+      <w:r>
+        <w:rPr>
+          <w:lang w:val="en-US"/>
+        </w:rPr>
+        <w:t xml:space="preserve">relatable </w:t>
+      </w:r>
+      <w:r>
+        <w:rPr>
+          <w:lang w:val="en-US"/>
+        </w:rPr>
+        <w:t>the use case was</w:t>
+      </w:r>
+      <w:r>
+        <w:rPr>
+          <w:lang w:val="en-US"/>
+        </w:rPr>
+        <w:t>. Finally, it rekindled my</w:t>
+      </w:r>
+      <w:r>
+        <w:rPr>
+          <w:lang w:val="en-US"/>
+        </w:rPr>
+        <w:t xml:space="preserve"> self-learning attitude and seek out content on topics that I had poor conceptual knowledge on</w:t>
+      </w:r>
+      <w:r>
+        <w:rPr>
+          <w:lang w:val="en-US"/>
+        </w:rPr>
+        <w:t xml:space="preserve"> without waiting to be spoon fed solutions</w:t>
+      </w:r>
+      <w:r>
+        <w:rPr>
+          <w:lang w:val="en-US"/>
+        </w:rPr>
+        <w:t xml:space="preserve">. </w:t>
       </w:r>
       <w:r>
         <w:rPr>

</xml_diff>